<commit_message>
pridėtas toggl konkurentas ir musu privalumai
</commit_message>
<xml_diff>
--- a/Konkurentas.docx
+++ b/Konkurentas.docx
@@ -1,10 +1,10 @@
 
 <file path=word/document.xml><?xml version="1.0" encoding="utf-8"?>
-<w:document xmlns:wpc="http://schemas.microsoft.com/office/word/2010/wordprocessingCanvas" xmlns:mc="http://schemas.openxmlformats.org/markup-compatibility/2006" xmlns:o="urn:schemas-microsoft-com:office:office" xmlns:r="http://schemas.openxmlformats.org/officeDocument/2006/relationships" xmlns:m="http://schemas.openxmlformats.org/officeDocument/2006/math" xmlns:v="urn:schemas-microsoft-com:vml" xmlns:wp14="http://schemas.microsoft.com/office/word/2010/wordprocessingDrawing" xmlns:wp="http://schemas.openxmlformats.org/drawingml/2006/wordprocessingDrawing" xmlns:w10="urn:schemas-microsoft-com:office:word" xmlns:w="http://schemas.openxmlformats.org/wordprocessingml/2006/main" xmlns:w14="http://schemas.microsoft.com/office/word/2010/wordml" xmlns:w15="http://schemas.microsoft.com/office/word/2012/wordml" xmlns:wpg="http://schemas.microsoft.com/office/word/2010/wordprocessingGroup" xmlns:wpi="http://schemas.microsoft.com/office/word/2010/wordprocessingInk" xmlns:wne="http://schemas.microsoft.com/office/word/2006/wordml" xmlns:wps="http://schemas.microsoft.com/office/word/2010/wordprocessingShape" mc:Ignorable="w14 w15 wp14">
+<w:document xmlns:wpc="http://schemas.microsoft.com/office/word/2010/wordprocessingCanvas" xmlns:mo="http://schemas.microsoft.com/office/mac/office/2008/main" xmlns:mc="http://schemas.openxmlformats.org/markup-compatibility/2006" xmlns:mv="urn:schemas-microsoft-com:mac:vml" xmlns:o="urn:schemas-microsoft-com:office:office" xmlns:r="http://schemas.openxmlformats.org/officeDocument/2006/relationships" xmlns:m="http://schemas.openxmlformats.org/officeDocument/2006/math" xmlns:v="urn:schemas-microsoft-com:vml" xmlns:wp14="http://schemas.microsoft.com/office/word/2010/wordprocessingDrawing" xmlns:wp="http://schemas.openxmlformats.org/drawingml/2006/wordprocessingDrawing" xmlns:w10="urn:schemas-microsoft-com:office:word" xmlns:w="http://schemas.openxmlformats.org/wordprocessingml/2006/main" xmlns:w14="http://schemas.microsoft.com/office/word/2010/wordml" xmlns:w15="http://schemas.microsoft.com/office/word/2012/wordml" xmlns:wpg="http://schemas.microsoft.com/office/word/2010/wordprocessingGroup" xmlns:wpi="http://schemas.microsoft.com/office/word/2010/wordprocessingInk" xmlns:wne="http://schemas.microsoft.com/office/word/2006/wordml" xmlns:wps="http://schemas.microsoft.com/office/word/2010/wordprocessingShape" mc:Ignorable="w14 w15 wp14">
   <w:body>
     <w:tbl>
       <w:tblPr>
-        <w:tblStyle w:val="Lentelstinklelis"/>
+        <w:tblStyle w:val="TableGrid"/>
         <w:tblW w:w="0" w:type="auto"/>
         <w:tblInd w:w="-998" w:type="dxa"/>
         <w:tblLook w:val="04A0" w:firstRow="1" w:lastRow="0" w:firstColumn="1" w:lastColumn="0" w:noHBand="0" w:noVBand="1"/>
@@ -31,11 +31,9 @@
             <w:tcW w:w="1978" w:type="dxa"/>
           </w:tcPr>
           <w:p>
-            <w:proofErr w:type="spellStart"/>
             <w:r>
               <w:t>Pranašumai</w:t>
             </w:r>
-            <w:proofErr w:type="spellEnd"/>
           </w:p>
         </w:tc>
         <w:tc>
@@ -69,32 +67,11 @@
               <w:jc w:val="center"/>
             </w:pPr>
             <w:r>
-              <w:t>„</w:t>
-            </w:r>
-            <w:proofErr w:type="spellStart"/>
-            <w:r>
-              <w:t>Evernote</w:t>
-            </w:r>
-            <w:proofErr w:type="spellEnd"/>
-            <w:r>
-              <w:t>“</w:t>
-            </w:r>
-            <w:r>
-              <w:t xml:space="preserve"> </w:t>
-            </w:r>
-            <w:proofErr w:type="spellStart"/>
-            <w:r>
-              <w:t>android</w:t>
-            </w:r>
-            <w:proofErr w:type="spellEnd"/>
-            <w:r>
-              <w:t xml:space="preserve"> </w:t>
-            </w:r>
-            <w:proofErr w:type="spellStart"/>
-            <w:r>
-              <w:t>app</w:t>
-            </w:r>
-            <w:proofErr w:type="spellEnd"/>
+              <w:t>„Evernote“</w:t>
+            </w:r>
+            <w:r>
+              <w:t xml:space="preserve"> android app</w:t>
+            </w:r>
           </w:p>
         </w:tc>
         <w:tc>
@@ -104,7 +81,7 @@
           </w:tcPr>
           <w:p>
             <w:pPr>
-              <w:pStyle w:val="Sraopastraipa"/>
+              <w:pStyle w:val="ListParagraph"/>
               <w:numPr>
                 <w:ilvl w:val="0"/>
                 <w:numId w:val="1"/>
@@ -112,28 +89,12 @@
               <w:ind w:left="315" w:hanging="283"/>
             </w:pPr>
             <w:r>
-              <w:t xml:space="preserve">Užrašus galima matyti tiek per </w:t>
-            </w:r>
-            <w:proofErr w:type="spellStart"/>
-            <w:r>
-              <w:t>app‘są</w:t>
-            </w:r>
-            <w:proofErr w:type="spellEnd"/>
-            <w:r>
-              <w:t xml:space="preserve">, tiek per </w:t>
-            </w:r>
-            <w:proofErr w:type="spellStart"/>
-            <w:r>
-              <w:t>web‘ą</w:t>
-            </w:r>
-            <w:proofErr w:type="spellEnd"/>
-            <w:r>
-              <w:t>.</w:t>
-            </w:r>
-          </w:p>
-          <w:p>
-            <w:pPr>
-              <w:pStyle w:val="Sraopastraipa"/>
+              <w:t>Užrašus galima matyti tiek per app‘są, tiek per web‘ą.</w:t>
+            </w:r>
+          </w:p>
+          <w:p>
+            <w:pPr>
+              <w:pStyle w:val="ListParagraph"/>
               <w:numPr>
                 <w:ilvl w:val="0"/>
                 <w:numId w:val="1"/>
@@ -141,28 +102,12 @@
               <w:ind w:left="315" w:hanging="283"/>
             </w:pPr>
             <w:r>
-              <w:t xml:space="preserve">Privatumas: galima </w:t>
-            </w:r>
-            <w:proofErr w:type="spellStart"/>
-            <w:r>
-              <w:t>uždėt</w:t>
-            </w:r>
-            <w:proofErr w:type="spellEnd"/>
-            <w:r>
-              <w:t xml:space="preserve"> kodą, kad kiti negalėtų </w:t>
-            </w:r>
-            <w:proofErr w:type="spellStart"/>
-            <w:r>
-              <w:t>pažiūrėt</w:t>
-            </w:r>
-            <w:proofErr w:type="spellEnd"/>
-            <w:r>
-              <w:t xml:space="preserve"> jūsų užrašų.</w:t>
-            </w:r>
-          </w:p>
-          <w:p>
-            <w:pPr>
-              <w:pStyle w:val="Sraopastraipa"/>
+              <w:t>Privatumas: galima uždėt kodą, kad kiti negalėtų pažiūrėt jūsų užrašų.</w:t>
+            </w:r>
+          </w:p>
+          <w:p>
+            <w:pPr>
+              <w:pStyle w:val="ListParagraph"/>
               <w:numPr>
                 <w:ilvl w:val="0"/>
                 <w:numId w:val="1"/>
@@ -181,7 +126,7 @@
           </w:tcPr>
           <w:p>
             <w:pPr>
-              <w:pStyle w:val="Sraopastraipa"/>
+              <w:pStyle w:val="ListParagraph"/>
               <w:numPr>
                 <w:ilvl w:val="0"/>
                 <w:numId w:val="1"/>
@@ -194,7 +139,7 @@
           </w:p>
           <w:p>
             <w:pPr>
-              <w:pStyle w:val="Sraopastraipa"/>
+              <w:pStyle w:val="ListParagraph"/>
               <w:numPr>
                 <w:ilvl w:val="0"/>
                 <w:numId w:val="1"/>
@@ -202,20 +147,12 @@
               <w:ind w:left="318" w:hanging="283"/>
             </w:pPr>
             <w:r>
-              <w:t xml:space="preserve">Daug nusiskundimų programėlės </w:t>
-            </w:r>
-            <w:proofErr w:type="spellStart"/>
-            <w:r>
-              <w:t>atnaujinimais</w:t>
-            </w:r>
-            <w:proofErr w:type="spellEnd"/>
-            <w:r>
-              <w:t>.</w:t>
-            </w:r>
-          </w:p>
-          <w:p>
-            <w:pPr>
-              <w:pStyle w:val="Sraopastraipa"/>
+              <w:t>Daug nusiskundimų programėlės atnaujinimais.</w:t>
+            </w:r>
+          </w:p>
+          <w:p>
+            <w:pPr>
+              <w:pStyle w:val="ListParagraph"/>
               <w:numPr>
                 <w:ilvl w:val="0"/>
                 <w:numId w:val="1"/>
@@ -223,20 +160,12 @@
               <w:ind w:left="318" w:hanging="283"/>
             </w:pPr>
             <w:r>
-              <w:t xml:space="preserve">Reikia nemažai laiko </w:t>
-            </w:r>
-            <w:proofErr w:type="spellStart"/>
-            <w:r>
-              <w:t>perprast</w:t>
-            </w:r>
-            <w:proofErr w:type="spellEnd"/>
-            <w:r>
-              <w:t xml:space="preserve"> kaip reikia naudotis.</w:t>
-            </w:r>
-          </w:p>
-          <w:p>
-            <w:pPr>
-              <w:pStyle w:val="Sraopastraipa"/>
+              <w:t>Reikia nemažai laiko perprast kaip reikia naudotis.</w:t>
+            </w:r>
+          </w:p>
+          <w:p>
+            <w:pPr>
+              <w:pStyle w:val="ListParagraph"/>
               <w:numPr>
                 <w:ilvl w:val="0"/>
                 <w:numId w:val="1"/>
@@ -244,20 +173,12 @@
               <w:ind w:left="318" w:hanging="283"/>
             </w:pPr>
             <w:r>
-              <w:t xml:space="preserve">Nemokamoj versijoj reikia interneto ryšio, kad galėtum </w:t>
-            </w:r>
-            <w:proofErr w:type="spellStart"/>
-            <w:r>
-              <w:t>pamatyt</w:t>
-            </w:r>
-            <w:proofErr w:type="spellEnd"/>
-            <w:r>
-              <w:t xml:space="preserve"> savo užrašus</w:t>
-            </w:r>
-          </w:p>
-          <w:p>
-            <w:pPr>
-              <w:pStyle w:val="Sraopastraipa"/>
+              <w:t>Nemokamoj versijoj reikia interneto ryšio, kad galėtum pamatyt savo užrašus</w:t>
+            </w:r>
+          </w:p>
+          <w:p>
+            <w:pPr>
+              <w:pStyle w:val="ListParagraph"/>
               <w:numPr>
                 <w:ilvl w:val="0"/>
                 <w:numId w:val="1"/>
@@ -270,7 +191,7 @@
           </w:p>
           <w:p>
             <w:pPr>
-              <w:pStyle w:val="Sraopastraipa"/>
+              <w:pStyle w:val="ListParagraph"/>
               <w:ind w:left="318"/>
             </w:pPr>
           </w:p>
@@ -285,34 +206,8 @@
               <w:jc w:val="center"/>
             </w:pPr>
             <w:r>
-              <w:t>„</w:t>
-            </w:r>
-            <w:proofErr w:type="spellStart"/>
-            <w:r>
-              <w:t>Evernote</w:t>
-            </w:r>
-            <w:proofErr w:type="spellEnd"/>
-            <w:r>
-              <w:t xml:space="preserve">“ turi daug funkcijų, tačiau jas visas </w:t>
-            </w:r>
-            <w:proofErr w:type="spellStart"/>
-            <w:r>
-              <w:t>perprast</w:t>
-            </w:r>
-            <w:proofErr w:type="spellEnd"/>
-            <w:r>
-              <w:t xml:space="preserve"> reik laiko ir neturi galimybės realiu laiku </w:t>
-            </w:r>
-            <w:proofErr w:type="spellStart"/>
-            <w:r>
-              <w:t>sekt</w:t>
-            </w:r>
-            <w:proofErr w:type="spellEnd"/>
-            <w:r>
-              <w:t xml:space="preserve"> užduočių laiko.</w:t>
-            </w:r>
-            <w:bookmarkStart w:id="0" w:name="_GoBack"/>
-            <w:bookmarkEnd w:id="0"/>
+              <w:t>„Evernote“ turi daug funkcijų, tačiau jas visas perprast reik laiko ir neturi galimybės realiu laiku sekt užduočių laiko.</w:t>
+            </w:r>
           </w:p>
         </w:tc>
       </w:tr>
@@ -328,10 +223,10 @@
             <w:r>
               <w:rPr>
                 <w:noProof/>
-                <w:lang w:eastAsia="lt-LT"/>
+                <w:lang w:val="en-GB" w:eastAsia="en-GB"/>
               </w:rPr>
               <w:drawing>
-                <wp:inline distT="0" distB="0" distL="0" distR="0">
+                <wp:inline distT="0" distB="0" distL="0" distR="0" wp14:anchorId="4255958F" wp14:editId="685761D1">
                   <wp:extent cx="907688" cy="908597"/>
                   <wp:effectExtent l="0" t="0" r="6985" b="6350"/>
                   <wp:docPr id="1" name="Paveikslėlis 1" descr="Image result for evernote"/>
@@ -435,13 +330,8 @@
             <w:pPr>
               <w:jc w:val="center"/>
             </w:pPr>
-            <w:proofErr w:type="spellStart"/>
-            <w:r>
-              <w:t>Plus</w:t>
-            </w:r>
-            <w:proofErr w:type="spellEnd"/>
-            <w:r>
-              <w:t xml:space="preserve"> 29,99Eur/metams,</w:t>
+            <w:r>
+              <w:t>Plus 29,99Eur/metams,</w:t>
             </w:r>
           </w:p>
           <w:p>
@@ -459,21 +349,8 @@
             <w:pPr>
               <w:jc w:val="center"/>
             </w:pPr>
-            <w:proofErr w:type="spellStart"/>
-            <w:r>
-              <w:t>Business</w:t>
-            </w:r>
-            <w:proofErr w:type="spellEnd"/>
-            <w:r>
-              <w:t xml:space="preserve"> 120 </w:t>
-            </w:r>
-            <w:proofErr w:type="spellStart"/>
-            <w:r>
-              <w:t>eur</w:t>
-            </w:r>
-            <w:proofErr w:type="spellEnd"/>
-            <w:r>
-              <w:t>/metams</w:t>
+            <w:r>
+              <w:t>Business 120 eur/metams</w:t>
             </w:r>
           </w:p>
         </w:tc>
@@ -513,6 +390,457 @@
       </w:tr>
     </w:tbl>
     <w:p/>
+    <w:tbl>
+      <w:tblPr>
+        <w:tblStyle w:val="TableGrid"/>
+        <w:tblW w:w="0" w:type="auto"/>
+        <w:tblInd w:w="-998" w:type="dxa"/>
+        <w:tblLook w:val="04A0" w:firstRow="1" w:lastRow="0" w:firstColumn="1" w:lastColumn="0" w:noHBand="0" w:noVBand="1"/>
+      </w:tblPr>
+      <w:tblGrid>
+        <w:gridCol w:w="3430"/>
+        <w:gridCol w:w="2087"/>
+        <w:gridCol w:w="2407"/>
+        <w:gridCol w:w="2702"/>
+      </w:tblGrid>
+      <w:tr>
+        <w:tc>
+          <w:tcPr>
+            <w:tcW w:w="3430" w:type="dxa"/>
+          </w:tcPr>
+          <w:p>
+            <w:r>
+              <w:t>Konkurentas</w:t>
+            </w:r>
+          </w:p>
+        </w:tc>
+        <w:tc>
+          <w:tcPr>
+            <w:tcW w:w="2087" w:type="dxa"/>
+          </w:tcPr>
+          <w:p>
+            <w:r>
+              <w:t>Pranašumai</w:t>
+            </w:r>
+          </w:p>
+        </w:tc>
+        <w:tc>
+          <w:tcPr>
+            <w:tcW w:w="2407" w:type="dxa"/>
+          </w:tcPr>
+          <w:p>
+            <w:r>
+              <w:t>Trūkumai</w:t>
+            </w:r>
+          </w:p>
+        </w:tc>
+        <w:tc>
+          <w:tcPr>
+            <w:tcW w:w="2702" w:type="dxa"/>
+          </w:tcPr>
+          <w:p>
+            <w:r>
+              <w:t>Palyginimas</w:t>
+            </w:r>
+          </w:p>
+        </w:tc>
+      </w:tr>
+      <w:tr>
+        <w:tc>
+          <w:tcPr>
+            <w:tcW w:w="3430" w:type="dxa"/>
+          </w:tcPr>
+          <w:p>
+            <w:pPr>
+              <w:jc w:val="center"/>
+            </w:pPr>
+            <w:r>
+              <w:t>„</w:t>
+            </w:r>
+            <w:r>
+              <w:t>Toggl</w:t>
+            </w:r>
+            <w:r>
+              <w:t xml:space="preserve">“ </w:t>
+            </w:r>
+            <w:r>
+              <w:t>sistema</w:t>
+            </w:r>
+          </w:p>
+        </w:tc>
+        <w:tc>
+          <w:tcPr>
+            <w:tcW w:w="2087" w:type="dxa"/>
+            <w:vMerge w:val="restart"/>
+          </w:tcPr>
+          <w:p>
+            <w:pPr>
+              <w:pStyle w:val="ListParagraph"/>
+              <w:numPr>
+                <w:ilvl w:val="0"/>
+                <w:numId w:val="1"/>
+              </w:numPr>
+              <w:ind w:left="315" w:hanging="283"/>
+            </w:pPr>
+            <w:r>
+              <w:t>Susieta paslauga mobiliuosiuose ir kompiuteryje.</w:t>
+            </w:r>
+          </w:p>
+          <w:p>
+            <w:pPr>
+              <w:pStyle w:val="ListParagraph"/>
+              <w:numPr>
+                <w:ilvl w:val="0"/>
+                <w:numId w:val="1"/>
+              </w:numPr>
+              <w:ind w:left="315" w:hanging="283"/>
+            </w:pPr>
+            <w:r>
+              <w:t>WEB aplikacija.</w:t>
+            </w:r>
+          </w:p>
+          <w:p>
+            <w:pPr>
+              <w:pStyle w:val="ListParagraph"/>
+              <w:numPr>
+                <w:ilvl w:val="0"/>
+                <w:numId w:val="1"/>
+              </w:numPr>
+              <w:ind w:left="315" w:hanging="283"/>
+            </w:pPr>
+            <w:r>
+              <w:t>Neribotas projektų skaičius.</w:t>
+            </w:r>
+          </w:p>
+          <w:p>
+            <w:pPr>
+              <w:pStyle w:val="ListParagraph"/>
+              <w:numPr>
+                <w:ilvl w:val="0"/>
+                <w:numId w:val="1"/>
+              </w:numPr>
+              <w:ind w:left="315" w:hanging="283"/>
+            </w:pPr>
+            <w:r>
+              <w:t>Pateikiamos ataskaitos atskiriems laikotarpiams.</w:t>
+            </w:r>
+          </w:p>
+          <w:p>
+            <w:pPr>
+              <w:pStyle w:val="ListParagraph"/>
+              <w:numPr>
+                <w:ilvl w:val="0"/>
+                <w:numId w:val="1"/>
+              </w:numPr>
+              <w:ind w:left="315" w:hanging="283"/>
+            </w:pPr>
+            <w:r>
+              <w:t>Vartotojus galima skirstyti į komandas, kurios vykdo skiringus projektus.</w:t>
+            </w:r>
+          </w:p>
+        </w:tc>
+        <w:tc>
+          <w:tcPr>
+            <w:tcW w:w="2407" w:type="dxa"/>
+            <w:vMerge w:val="restart"/>
+          </w:tcPr>
+          <w:p>
+            <w:pPr>
+              <w:pStyle w:val="ListParagraph"/>
+              <w:numPr>
+                <w:ilvl w:val="0"/>
+                <w:numId w:val="1"/>
+              </w:numPr>
+              <w:ind w:left="318" w:hanging="283"/>
+            </w:pPr>
+            <w:r>
+              <w:t>Sudėtingas didelių projektų administravimas</w:t>
+            </w:r>
+          </w:p>
+          <w:p>
+            <w:pPr>
+              <w:pStyle w:val="ListParagraph"/>
+              <w:numPr>
+                <w:ilvl w:val="0"/>
+                <w:numId w:val="1"/>
+              </w:numPr>
+              <w:ind w:left="318" w:hanging="283"/>
+            </w:pPr>
+            <w:r>
+              <w:t xml:space="preserve"> Sudėtingas projektų/užduočių keitimas naudojant plugin’us. </w:t>
+            </w:r>
+          </w:p>
+          <w:p>
+            <w:pPr>
+              <w:pStyle w:val="ListParagraph"/>
+              <w:numPr>
+                <w:ilvl w:val="0"/>
+                <w:numId w:val="1"/>
+              </w:numPr>
+              <w:ind w:left="318" w:hanging="283"/>
+            </w:pPr>
+            <w:r>
+              <w:t>Vienam žmogui sekant savo darbo laiką pateikiama daug nereikalingų funkcijų.</w:t>
+            </w:r>
+          </w:p>
+        </w:tc>
+        <w:tc>
+          <w:tcPr>
+            <w:tcW w:w="2702" w:type="dxa"/>
+            <w:vMerge w:val="restart"/>
+          </w:tcPr>
+          <w:p>
+            <w:pPr>
+              <w:jc w:val="center"/>
+            </w:pPr>
+            <w:r>
+              <w:t>“Toggl”  pritaikytas didelių projektų vykdymui kompanijose, kurios turi poreikį administruoti daug komandų.</w:t>
+            </w:r>
+            <w:r>
+              <w:t xml:space="preserve"> Nemokamos versijos užtenka nedideliems projektams, ar pavienių darbuotojų poreikiams.</w:t>
+            </w:r>
+          </w:p>
+        </w:tc>
+      </w:tr>
+      <w:tr>
+        <w:tc>
+          <w:tcPr>
+            <w:tcW w:w="3430" w:type="dxa"/>
+          </w:tcPr>
+          <w:p>
+            <w:pPr>
+              <w:jc w:val="center"/>
+            </w:pPr>
+            <w:r>
+              <w:rPr>
+                <w:noProof/>
+                <w:lang w:val="en-GB" w:eastAsia="en-GB"/>
+              </w:rPr>
+              <w:drawing>
+                <wp:inline distT="0" distB="0" distL="0" distR="0" wp14:anchorId="2296C24F" wp14:editId="0CA904C7">
+                  <wp:extent cx="2041055" cy="815340"/>
+                  <wp:effectExtent l="0" t="0" r="0" b="0"/>
+                  <wp:docPr id="2" name="Paveikslėlis 1"/>
+                  <wp:cNvGraphicFramePr>
+                    <a:graphicFrameLocks xmlns:a="http://schemas.openxmlformats.org/drawingml/2006/main" noChangeAspect="1"/>
+                  </wp:cNvGraphicFramePr>
+                  <a:graphic xmlns:a="http://schemas.openxmlformats.org/drawingml/2006/main">
+                    <a:graphicData uri="http://schemas.openxmlformats.org/drawingml/2006/picture">
+                      <pic:pic xmlns:pic="http://schemas.openxmlformats.org/drawingml/2006/picture">
+                        <pic:nvPicPr>
+                          <pic:cNvPr id="0" name="Picture 1" descr="Image result for evernote"/>
+                          <pic:cNvPicPr>
+                            <a:picLocks noChangeAspect="1" noChangeArrowheads="1"/>
+                          </pic:cNvPicPr>
+                        </pic:nvPicPr>
+                        <pic:blipFill>
+                          <a:blip r:embed="rId6" cstate="print">
+                            <a:extLst>
+                              <a:ext uri="{28A0092B-C50C-407E-A947-70E740481C1C}">
+                                <a14:useLocalDpi xmlns:a14="http://schemas.microsoft.com/office/drawing/2010/main" val="0"/>
+                              </a:ext>
+                            </a:extLst>
+                          </a:blip>
+                          <a:stretch>
+                            <a:fillRect/>
+                          </a:stretch>
+                        </pic:blipFill>
+                        <pic:spPr bwMode="auto">
+                          <a:xfrm>
+                            <a:off x="0" y="0"/>
+                            <a:ext cx="2052927" cy="820082"/>
+                          </a:xfrm>
+                          <a:prstGeom prst="rect">
+                            <a:avLst/>
+                          </a:prstGeom>
+                          <a:noFill/>
+                          <a:ln>
+                            <a:noFill/>
+                          </a:ln>
+                        </pic:spPr>
+                      </pic:pic>
+                    </a:graphicData>
+                  </a:graphic>
+                </wp:inline>
+              </w:drawing>
+            </w:r>
+          </w:p>
+        </w:tc>
+        <w:tc>
+          <w:tcPr>
+            <w:tcW w:w="2087" w:type="dxa"/>
+            <w:vMerge/>
+          </w:tcPr>
+          <w:p>
+            <w:pPr>
+              <w:jc w:val="center"/>
+            </w:pPr>
+          </w:p>
+        </w:tc>
+        <w:tc>
+          <w:tcPr>
+            <w:tcW w:w="2407" w:type="dxa"/>
+            <w:vMerge/>
+          </w:tcPr>
+          <w:p>
+            <w:pPr>
+              <w:jc w:val="center"/>
+            </w:pPr>
+          </w:p>
+        </w:tc>
+        <w:tc>
+          <w:tcPr>
+            <w:tcW w:w="2702" w:type="dxa"/>
+            <w:vMerge/>
+          </w:tcPr>
+          <w:p>
+            <w:pPr>
+              <w:jc w:val="center"/>
+            </w:pPr>
+          </w:p>
+        </w:tc>
+      </w:tr>
+      <w:tr>
+        <w:tc>
+          <w:tcPr>
+            <w:tcW w:w="3430" w:type="dxa"/>
+            <w:vAlign w:val="center"/>
+          </w:tcPr>
+          <w:p>
+            <w:pPr>
+              <w:jc w:val="center"/>
+            </w:pPr>
+            <w:r>
+              <w:t>FREE</w:t>
+            </w:r>
+            <w:r>
+              <w:t xml:space="preserve"> nemokamas,</w:t>
+            </w:r>
+          </w:p>
+          <w:p>
+            <w:pPr>
+              <w:jc w:val="center"/>
+            </w:pPr>
+            <w:r>
+              <w:t xml:space="preserve">STARTER 9 e </w:t>
+            </w:r>
+            <w:r>
+              <w:t>ur/metams,</w:t>
+            </w:r>
+          </w:p>
+          <w:p>
+            <w:pPr>
+              <w:jc w:val="center"/>
+            </w:pPr>
+            <w:r>
+              <w:t>PREMIUM 18 eur</w:t>
+            </w:r>
+            <w:r>
+              <w:t>/metams,</w:t>
+            </w:r>
+          </w:p>
+          <w:p>
+            <w:pPr>
+              <w:jc w:val="center"/>
+            </w:pPr>
+            <w:r>
+              <w:t>ENTERPRICE</w:t>
+            </w:r>
+            <w:r>
+              <w:t xml:space="preserve"> </w:t>
+            </w:r>
+            <w:r>
+              <w:t>49</w:t>
+            </w:r>
+            <w:r>
+              <w:t xml:space="preserve"> eur/metams</w:t>
+            </w:r>
+          </w:p>
+        </w:tc>
+        <w:tc>
+          <w:tcPr>
+            <w:tcW w:w="2087" w:type="dxa"/>
+            <w:vMerge/>
+          </w:tcPr>
+          <w:p>
+            <w:pPr>
+              <w:jc w:val="center"/>
+            </w:pPr>
+          </w:p>
+        </w:tc>
+        <w:tc>
+          <w:tcPr>
+            <w:tcW w:w="2407" w:type="dxa"/>
+            <w:vMerge/>
+          </w:tcPr>
+          <w:p>
+            <w:pPr>
+              <w:jc w:val="center"/>
+            </w:pPr>
+          </w:p>
+        </w:tc>
+        <w:tc>
+          <w:tcPr>
+            <w:tcW w:w="2702" w:type="dxa"/>
+            <w:vMerge/>
+          </w:tcPr>
+          <w:p>
+            <w:pPr>
+              <w:jc w:val="center"/>
+            </w:pPr>
+          </w:p>
+        </w:tc>
+      </w:tr>
+    </w:tbl>
+    <w:p>
+      <w:bookmarkStart w:id="0" w:name="_GoBack"/>
+      <w:bookmarkEnd w:id="0"/>
+    </w:p>
+    <w:p/>
+    <w:p>
+      <w:r>
+        <w:t>TIMEIT išskirtinumas</w:t>
+      </w:r>
+      <w:r>
+        <w:br/>
+      </w:r>
+    </w:p>
+    <w:p>
+      <w:pPr>
+        <w:pStyle w:val="ListParagraph"/>
+        <w:numPr>
+          <w:ilvl w:val="0"/>
+          <w:numId w:val="2"/>
+        </w:numPr>
+      </w:pPr>
+      <w:r>
+        <w:t>Galima pritaikyti ir naudoti kartu su kitais laiko sekimo įrankiais, papildant juos.</w:t>
+      </w:r>
+    </w:p>
+    <w:p>
+      <w:pPr>
+        <w:pStyle w:val="ListParagraph"/>
+        <w:numPr>
+          <w:ilvl w:val="0"/>
+          <w:numId w:val="2"/>
+        </w:numPr>
+      </w:pPr>
+      <w:r>
+        <w:t>Norint sekti savo darbo laiką nereikia šalia turėti išmaniųjų įrenginių, reikia tik “TimeIT”.</w:t>
+      </w:r>
+    </w:p>
+    <w:p>
+      <w:pPr>
+        <w:pStyle w:val="ListParagraph"/>
+        <w:numPr>
+          <w:ilvl w:val="0"/>
+          <w:numId w:val="2"/>
+        </w:numPr>
+      </w:pPr>
+      <w:r>
+        <w:t>Gali būti pritaikomas įmonėms.</w:t>
+      </w:r>
+    </w:p>
     <w:sectPr>
       <w:pgSz w:w="11906" w:h="16838"/>
       <w:pgMar w:top="1701" w:right="567" w:bottom="1134" w:left="1701" w:header="567" w:footer="567" w:gutter="0"/>
@@ -524,8 +852,121 @@
 </file>
 
 <file path=word/numbering.xml><?xml version="1.0" encoding="utf-8"?>
-<w:numbering xmlns:wpc="http://schemas.microsoft.com/office/word/2010/wordprocessingCanvas" xmlns:mc="http://schemas.openxmlformats.org/markup-compatibility/2006" xmlns:o="urn:schemas-microsoft-com:office:office" xmlns:r="http://schemas.openxmlformats.org/officeDocument/2006/relationships" xmlns:m="http://schemas.openxmlformats.org/officeDocument/2006/math" xmlns:v="urn:schemas-microsoft-com:vml" xmlns:wp14="http://schemas.microsoft.com/office/word/2010/wordprocessingDrawing" xmlns:wp="http://schemas.openxmlformats.org/drawingml/2006/wordprocessingDrawing" xmlns:w10="urn:schemas-microsoft-com:office:word" xmlns:w="http://schemas.openxmlformats.org/wordprocessingml/2006/main" xmlns:w14="http://schemas.microsoft.com/office/word/2010/wordml" xmlns:w15="http://schemas.microsoft.com/office/word/2012/wordml" xmlns:wpg="http://schemas.microsoft.com/office/word/2010/wordprocessingGroup" xmlns:wpi="http://schemas.microsoft.com/office/word/2010/wordprocessingInk" xmlns:wne="http://schemas.microsoft.com/office/word/2006/wordml" xmlns:wps="http://schemas.microsoft.com/office/word/2010/wordprocessingShape" mc:Ignorable="w14 w15 wp14">
-  <w:abstractNum w:abstractNumId="0" w15:restartNumberingAfterBreak="0">
+<w:numbering xmlns:wpc="http://schemas.microsoft.com/office/word/2010/wordprocessingCanvas" xmlns:mo="http://schemas.microsoft.com/office/mac/office/2008/main" xmlns:mc="http://schemas.openxmlformats.org/markup-compatibility/2006" xmlns:mv="urn:schemas-microsoft-com:mac:vml" xmlns:o="urn:schemas-microsoft-com:office:office" xmlns:r="http://schemas.openxmlformats.org/officeDocument/2006/relationships" xmlns:m="http://schemas.openxmlformats.org/officeDocument/2006/math" xmlns:v="urn:schemas-microsoft-com:vml" xmlns:wp14="http://schemas.microsoft.com/office/word/2010/wordprocessingDrawing" xmlns:wp="http://schemas.openxmlformats.org/drawingml/2006/wordprocessingDrawing" xmlns:w10="urn:schemas-microsoft-com:office:word" xmlns:w="http://schemas.openxmlformats.org/wordprocessingml/2006/main" xmlns:w14="http://schemas.microsoft.com/office/word/2010/wordml" xmlns:w15="http://schemas.microsoft.com/office/word/2012/wordml" xmlns:wpg="http://schemas.microsoft.com/office/word/2010/wordprocessingGroup" xmlns:wpi="http://schemas.microsoft.com/office/word/2010/wordprocessingInk" xmlns:wne="http://schemas.microsoft.com/office/word/2006/wordml" xmlns:wps="http://schemas.microsoft.com/office/word/2010/wordprocessingShape" mc:Ignorable="w14 w15 wp14">
+  <w:abstractNum w:abstractNumId="0">
+    <w:nsid w:val="3DDA0755"/>
+    <w:multiLevelType w:val="hybridMultilevel"/>
+    <w:tmpl w:val="E99A37AC"/>
+    <w:lvl w:ilvl="0" w:tplc="08090001">
+      <w:start w:val="1"/>
+      <w:numFmt w:val="bullet"/>
+      <w:lvlText w:val=""/>
+      <w:lvlJc w:val="left"/>
+      <w:pPr>
+        <w:ind w:left="720" w:hanging="360"/>
+      </w:pPr>
+      <w:rPr>
+        <w:rFonts w:ascii="Symbol" w:hAnsi="Symbol" w:hint="default"/>
+      </w:rPr>
+    </w:lvl>
+    <w:lvl w:ilvl="1" w:tplc="08090003" w:tentative="1">
+      <w:start w:val="1"/>
+      <w:numFmt w:val="bullet"/>
+      <w:lvlText w:val="o"/>
+      <w:lvlJc w:val="left"/>
+      <w:pPr>
+        <w:ind w:left="1440" w:hanging="360"/>
+      </w:pPr>
+      <w:rPr>
+        <w:rFonts w:ascii="Courier New" w:hAnsi="Courier New" w:cs="Courier New" w:hint="default"/>
+      </w:rPr>
+    </w:lvl>
+    <w:lvl w:ilvl="2" w:tplc="08090005" w:tentative="1">
+      <w:start w:val="1"/>
+      <w:numFmt w:val="bullet"/>
+      <w:lvlText w:val=""/>
+      <w:lvlJc w:val="left"/>
+      <w:pPr>
+        <w:ind w:left="2160" w:hanging="360"/>
+      </w:pPr>
+      <w:rPr>
+        <w:rFonts w:ascii="Wingdings" w:hAnsi="Wingdings" w:hint="default"/>
+      </w:rPr>
+    </w:lvl>
+    <w:lvl w:ilvl="3" w:tplc="08090001" w:tentative="1">
+      <w:start w:val="1"/>
+      <w:numFmt w:val="bullet"/>
+      <w:lvlText w:val=""/>
+      <w:lvlJc w:val="left"/>
+      <w:pPr>
+        <w:ind w:left="2880" w:hanging="360"/>
+      </w:pPr>
+      <w:rPr>
+        <w:rFonts w:ascii="Symbol" w:hAnsi="Symbol" w:hint="default"/>
+      </w:rPr>
+    </w:lvl>
+    <w:lvl w:ilvl="4" w:tplc="08090003" w:tentative="1">
+      <w:start w:val="1"/>
+      <w:numFmt w:val="bullet"/>
+      <w:lvlText w:val="o"/>
+      <w:lvlJc w:val="left"/>
+      <w:pPr>
+        <w:ind w:left="3600" w:hanging="360"/>
+      </w:pPr>
+      <w:rPr>
+        <w:rFonts w:ascii="Courier New" w:hAnsi="Courier New" w:cs="Courier New" w:hint="default"/>
+      </w:rPr>
+    </w:lvl>
+    <w:lvl w:ilvl="5" w:tplc="08090005" w:tentative="1">
+      <w:start w:val="1"/>
+      <w:numFmt w:val="bullet"/>
+      <w:lvlText w:val=""/>
+      <w:lvlJc w:val="left"/>
+      <w:pPr>
+        <w:ind w:left="4320" w:hanging="360"/>
+      </w:pPr>
+      <w:rPr>
+        <w:rFonts w:ascii="Wingdings" w:hAnsi="Wingdings" w:hint="default"/>
+      </w:rPr>
+    </w:lvl>
+    <w:lvl w:ilvl="6" w:tplc="08090001" w:tentative="1">
+      <w:start w:val="1"/>
+      <w:numFmt w:val="bullet"/>
+      <w:lvlText w:val=""/>
+      <w:lvlJc w:val="left"/>
+      <w:pPr>
+        <w:ind w:left="5040" w:hanging="360"/>
+      </w:pPr>
+      <w:rPr>
+        <w:rFonts w:ascii="Symbol" w:hAnsi="Symbol" w:hint="default"/>
+      </w:rPr>
+    </w:lvl>
+    <w:lvl w:ilvl="7" w:tplc="08090003" w:tentative="1">
+      <w:start w:val="1"/>
+      <w:numFmt w:val="bullet"/>
+      <w:lvlText w:val="o"/>
+      <w:lvlJc w:val="left"/>
+      <w:pPr>
+        <w:ind w:left="5760" w:hanging="360"/>
+      </w:pPr>
+      <w:rPr>
+        <w:rFonts w:ascii="Courier New" w:hAnsi="Courier New" w:cs="Courier New" w:hint="default"/>
+      </w:rPr>
+    </w:lvl>
+    <w:lvl w:ilvl="8" w:tplc="08090005" w:tentative="1">
+      <w:start w:val="1"/>
+      <w:numFmt w:val="bullet"/>
+      <w:lvlText w:val=""/>
+      <w:lvlJc w:val="left"/>
+      <w:pPr>
+        <w:ind w:left="6480" w:hanging="360"/>
+      </w:pPr>
+      <w:rPr>
+        <w:rFonts w:ascii="Wingdings" w:hAnsi="Wingdings" w:hint="default"/>
+      </w:rPr>
+    </w:lvl>
+  </w:abstractNum>
+  <w:abstractNum w:abstractNumId="1">
     <w:nsid w:val="7D0D23EF"/>
     <w:multiLevelType w:val="hybridMultilevel"/>
     <w:tmpl w:val="85DCEC34"/>
@@ -639,6 +1080,9 @@
     </w:lvl>
   </w:abstractNum>
   <w:num w:numId="1">
+    <w:abstractNumId w:val="1"/>
+  </w:num>
+  <w:num w:numId="2">
     <w:abstractNumId w:val="0"/>
   </w:num>
 </w:numbering>
@@ -661,7 +1105,7 @@
       </w:pPr>
     </w:pPrDefault>
   </w:docDefaults>
-  <w:latentStyles w:defLockedState="0" w:defUIPriority="99" w:defSemiHidden="0" w:defUnhideWhenUsed="0" w:defQFormat="0" w:count="371">
+  <w:latentStyles w:defLockedState="0" w:defUIPriority="99" w:defSemiHidden="0" w:defUnhideWhenUsed="0" w:defQFormat="0" w:count="382">
     <w:lsdException w:name="Normal" w:uiPriority="0" w:qFormat="1"/>
     <w:lsdException w:name="heading 1" w:uiPriority="9" w:qFormat="1"/>
     <w:lsdException w:name="heading 2" w:semiHidden="1" w:uiPriority="9" w:unhideWhenUsed="1" w:qFormat="1"/>
@@ -767,7 +1211,6 @@
     <w:lsdException w:name="HTML Sample" w:semiHidden="1" w:unhideWhenUsed="1"/>
     <w:lsdException w:name="HTML Typewriter" w:semiHidden="1" w:unhideWhenUsed="1"/>
     <w:lsdException w:name="HTML Variable" w:semiHidden="1" w:unhideWhenUsed="1"/>
-    <w:lsdException w:name="Normal Table" w:semiHidden="1" w:unhideWhenUsed="1"/>
     <w:lsdException w:name="annotation subject" w:semiHidden="1" w:unhideWhenUsed="1"/>
     <w:lsdException w:name="No List" w:semiHidden="1" w:unhideWhenUsed="1"/>
     <w:lsdException w:name="Outline List 1" w:semiHidden="1" w:unhideWhenUsed="1"/>
@@ -813,11 +1256,9 @@
     <w:lsdException w:name="Table Subtle 1" w:semiHidden="1" w:unhideWhenUsed="1"/>
     <w:lsdException w:name="Table Subtle 2" w:semiHidden="1" w:unhideWhenUsed="1"/>
     <w:lsdException w:name="Table Web 1" w:semiHidden="1" w:unhideWhenUsed="1"/>
-    <w:lsdException w:name="Table Web 2" w:semiHidden="1" w:unhideWhenUsed="1"/>
     <w:lsdException w:name="Table Web 3" w:semiHidden="1" w:unhideWhenUsed="1"/>
     <w:lsdException w:name="Balloon Text" w:semiHidden="1" w:unhideWhenUsed="1"/>
     <w:lsdException w:name="Table Grid" w:uiPriority="39"/>
-    <w:lsdException w:name="Table Theme" w:semiHidden="1" w:unhideWhenUsed="1"/>
     <w:lsdException w:name="Placeholder Text" w:semiHidden="1"/>
     <w:lsdException w:name="No Spacing" w:uiPriority="1" w:qFormat="1"/>
     <w:lsdException w:name="Light Shading" w:uiPriority="60"/>
@@ -1033,18 +1474,20 @@
     <w:lsdException w:name="List Table 5 Dark Accent 6" w:uiPriority="50"/>
     <w:lsdException w:name="List Table 6 Colorful Accent 6" w:uiPriority="51"/>
     <w:lsdException w:name="List Table 7 Colorful Accent 6" w:uiPriority="52"/>
+    <w:lsdException w:name="Mention" w:semiHidden="1" w:unhideWhenUsed="1"/>
+    <w:lsdException w:name="Smart Hyperlink" w:semiHidden="1" w:unhideWhenUsed="1"/>
   </w:latentStyles>
-  <w:style w:type="paragraph" w:default="1" w:styleId="prastasis">
+  <w:style w:type="paragraph" w:default="1" w:styleId="Normal">
     <w:name w:val="Normal"/>
     <w:qFormat/>
   </w:style>
-  <w:style w:type="character" w:default="1" w:styleId="Numatytasispastraiposriftas">
+  <w:style w:type="character" w:default="1" w:styleId="DefaultParagraphFont">
     <w:name w:val="Default Paragraph Font"/>
     <w:uiPriority w:val="1"/>
     <w:semiHidden/>
     <w:unhideWhenUsed/>
   </w:style>
-  <w:style w:type="table" w:default="1" w:styleId="prastojilentel">
+  <w:style w:type="table" w:default="1" w:styleId="TableNormal">
     <w:name w:val="Normal Table"/>
     <w:uiPriority w:val="99"/>
     <w:semiHidden/>
@@ -1059,21 +1502,22 @@
       </w:tblCellMar>
     </w:tblPr>
   </w:style>
-  <w:style w:type="numbering" w:default="1" w:styleId="Sraonra">
+  <w:style w:type="numbering" w:default="1" w:styleId="NoList">
     <w:name w:val="No List"/>
     <w:uiPriority w:val="99"/>
     <w:semiHidden/>
     <w:unhideWhenUsed/>
   </w:style>
-  <w:style w:type="table" w:styleId="Lentelstinklelis">
+  <w:style w:type="table" w:styleId="TableGrid">
     <w:name w:val="Table Grid"/>
-    <w:basedOn w:val="prastojilentel"/>
+    <w:basedOn w:val="TableNormal"/>
     <w:uiPriority w:val="39"/>
     <w:rsid w:val="0001220A"/>
     <w:pPr>
       <w:spacing w:after="0" w:line="240" w:lineRule="auto"/>
     </w:pPr>
     <w:tblPr>
+      <w:tblInd w:w="0" w:type="dxa"/>
       <w:tblBorders>
         <w:top w:val="single" w:sz="4" w:space="0" w:color="auto"/>
         <w:left w:val="single" w:sz="4" w:space="0" w:color="auto"/>
@@ -1082,11 +1526,17 @@
         <w:insideH w:val="single" w:sz="4" w:space="0" w:color="auto"/>
         <w:insideV w:val="single" w:sz="4" w:space="0" w:color="auto"/>
       </w:tblBorders>
+      <w:tblCellMar>
+        <w:top w:w="0" w:type="dxa"/>
+        <w:left w:w="108" w:type="dxa"/>
+        <w:bottom w:w="0" w:type="dxa"/>
+        <w:right w:w="108" w:type="dxa"/>
+      </w:tblCellMar>
     </w:tblPr>
   </w:style>
-  <w:style w:type="paragraph" w:styleId="Sraopastraipa">
+  <w:style w:type="paragraph" w:styleId="ListParagraph">
     <w:name w:val="List Paragraph"/>
-    <w:basedOn w:val="prastasis"/>
+    <w:basedOn w:val="Normal"/>
     <w:uiPriority w:val="34"/>
     <w:qFormat/>
     <w:rsid w:val="0001220A"/>

</xml_diff>